<commit_message>
Horas de uso da API.
</commit_message>
<xml_diff>
--- a/resolucao.docx
+++ b/resolucao.docx
@@ -36,7 +36,15 @@
         <w:tab/>
       </w:r>
       <w:r>
-        <w:t xml:space="preserve">SELECT CONCAT('API: ', API) AS 'API',         </w:t>
+        <w:t xml:space="preserve">SELECT </w:t>
+      </w:r>
+      <w:proofErr w:type="gramStart"/>
+      <w:r>
+        <w:t>CONCAT(</w:t>
+      </w:r>
+      <w:proofErr w:type="gramEnd"/>
+      <w:r>
+        <w:t xml:space="preserve">'API: ', API) AS 'API',         </w:t>
       </w:r>
     </w:p>
     <w:p>
@@ -225,7 +233,15 @@
         <w:ind w:left="720"/>
       </w:pPr>
       <w:r>
-        <w:t>SELECT CONCAT('API: ', API) AS 'API',</w:t>
+        <w:t xml:space="preserve">SELECT </w:t>
+      </w:r>
+      <w:proofErr w:type="gramStart"/>
+      <w:r>
+        <w:t>CONCAT(</w:t>
+      </w:r>
+      <w:proofErr w:type="gramEnd"/>
+      <w:r>
+        <w:t>'API: ', API) AS 'API',</w:t>
       </w:r>
     </w:p>
     <w:p>
@@ -446,7 +462,21 @@
         <w:rPr>
           <w:lang w:val="pt-BR"/>
         </w:rPr>
-        <w:t xml:space="preserve">Eu criei uma tabela de apoio só para demonstrar a lógica que eu usei mas com esse volume de dados não foi possível. </w:t>
+        <w:t xml:space="preserve">Eu criei uma tabela de apoio só para demonstrar a lógica que eu </w:t>
+      </w:r>
+      <w:proofErr w:type="gramStart"/>
+      <w:r>
+        <w:rPr>
+          <w:lang w:val="pt-BR"/>
+        </w:rPr>
+        <w:t>usei</w:t>
+      </w:r>
+      <w:proofErr w:type="gramEnd"/>
+      <w:r>
+        <w:rPr>
+          <w:lang w:val="pt-BR"/>
+        </w:rPr>
+        <w:t xml:space="preserve"> mas com esse volume de dados não foi possível. </w:t>
       </w:r>
     </w:p>
     <w:p>
@@ -520,9 +550,19 @@
           <w:color w:val="002060"/>
           <w:szCs w:val="20"/>
         </w:rPr>
-        <w:t>SELECT API, TIME_FORMAT(SEC_TO_TIME(SUM(</w:t>
+        <w:t>SELECT API, TIME_FORMAT(SEC_TO_TIME(</w:t>
+      </w:r>
+      <w:proofErr w:type="gramStart"/>
+      <w:r>
+        <w:rPr>
+          <w:rFonts w:asciiTheme="majorHAnsi" w:hAnsiTheme="majorHAnsi" w:cstheme="majorHAnsi"/>
+          <w:color w:val="002060"/>
+          <w:szCs w:val="20"/>
+        </w:rPr>
+        <w:t>SUM(</w:t>
       </w:r>
       <w:proofErr w:type="spellStart"/>
+      <w:proofErr w:type="gramEnd"/>
       <w:r>
         <w:rPr>
           <w:rFonts w:asciiTheme="majorHAnsi" w:hAnsiTheme="majorHAnsi" w:cstheme="majorHAnsi"/>
@@ -626,6 +666,7 @@
       <w:r>
         <w:rPr>
           <w:rFonts w:ascii="Times New Roman" w:eastAsia="Times New Roman" w:hAnsi="Times New Roman" w:cs="Times New Roman"/>
+          <w:noProof/>
           <w:sz w:val="24"/>
           <w:szCs w:val="24"/>
           <w:lang w:val="pt-BR" w:eastAsia="pt-BR"/>
@@ -675,24 +716,53 @@
     <w:p>
       <w:pPr>
         <w:rPr>
+          <w:b/>
+          <w:bCs/>
+        </w:rPr>
+      </w:pPr>
+      <w:bookmarkStart w:id="1" w:name="_GoBack"/>
+      <w:bookmarkEnd w:id="1"/>
+      <w:r>
+        <w:rPr>
+          <w:b/>
+          <w:bCs/>
+          <w:highlight w:val="yellow"/>
+        </w:rPr>
+        <w:t>DASHBOARD CRIADO NO GRAFANA</w:t>
+      </w:r>
+    </w:p>
+    <w:p>
+      <w:pPr>
+        <w:rPr>
           <w:rFonts w:ascii="Times New Roman" w:eastAsia="Times New Roman" w:hAnsi="Times New Roman" w:cs="Times New Roman"/>
           <w:sz w:val="24"/>
           <w:szCs w:val="24"/>
           <w:lang w:val="pt-BR" w:eastAsia="pt-BR"/>
         </w:rPr>
       </w:pPr>
-      <w:r>
+    </w:p>
+    <w:p>
+      <w:pPr>
         <w:rPr>
           <w:rFonts w:ascii="Times New Roman" w:eastAsia="Times New Roman" w:hAnsi="Times New Roman" w:cs="Times New Roman"/>
           <w:sz w:val="24"/>
           <w:szCs w:val="24"/>
           <w:lang w:val="pt-BR" w:eastAsia="pt-BR"/>
         </w:rPr>
+      </w:pPr>
+      <w:r>
+        <w:rPr>
+          <w:rFonts w:ascii="Times New Roman" w:eastAsia="Times New Roman" w:hAnsi="Times New Roman" w:cs="Times New Roman"/>
+          <w:sz w:val="24"/>
+          <w:szCs w:val="24"/>
+          <w:lang w:val="pt-BR" w:eastAsia="pt-BR"/>
+        </w:rPr>
         <w:t xml:space="preserve"> </w:t>
       </w:r>
       <w:r>
         <w:rPr>
           <w:rFonts w:ascii="Times New Roman" w:eastAsia="Times New Roman" w:hAnsi="Times New Roman" w:cs="Times New Roman"/>
+          <w:noProof/>
           <w:sz w:val="24"/>
           <w:szCs w:val="24"/>
           <w:lang w:val="pt-BR" w:eastAsia="pt-BR"/>
@@ -744,7 +814,21 @@
         <w:rPr>
           <w:lang w:val="pt-BR"/>
         </w:rPr>
-        <w:t xml:space="preserve">Olhando o dashboard gerado com esses 2000 registros aleatórios da pra ver que uma </w:t>
+        <w:t xml:space="preserve">Olhando o dashboard gerado com esses 2000 registros aleatórios da </w:t>
+      </w:r>
+      <w:proofErr w:type="gramStart"/>
+      <w:r>
+        <w:rPr>
+          <w:lang w:val="pt-BR"/>
+        </w:rPr>
+        <w:t>pra</w:t>
+      </w:r>
+      <w:proofErr w:type="gramEnd"/>
+      <w:r>
+        <w:rPr>
+          <w:lang w:val="pt-BR"/>
+        </w:rPr>
+        <w:t xml:space="preserve"> ver que uma </w:t>
       </w:r>
       <w:proofErr w:type="spellStart"/>
       <w:r>
@@ -799,8 +883,6 @@
           <w:lang w:val="pt-BR"/>
         </w:rPr>
       </w:pPr>
-      <w:bookmarkStart w:id="1" w:name="_GoBack"/>
-      <w:bookmarkEnd w:id="1"/>
     </w:p>
     <w:p>
       <w:pPr>
@@ -831,9 +913,11 @@
           <w:rFonts w:asciiTheme="majorHAnsi" w:hAnsiTheme="majorHAnsi" w:cstheme="majorHAnsi"/>
           <w:szCs w:val="20"/>
         </w:rPr>
+        <w:lastRenderedPageBreak/>
         <w:t xml:space="preserve">SELECT </w:t>
       </w:r>
       <w:proofErr w:type="spellStart"/>
+      <w:proofErr w:type="gramStart"/>
       <w:r>
         <w:rPr>
           <w:rFonts w:asciiTheme="majorHAnsi" w:hAnsiTheme="majorHAnsi" w:cstheme="majorHAnsi"/>
@@ -847,7 +931,15 @@
           <w:rFonts w:asciiTheme="majorHAnsi" w:hAnsiTheme="majorHAnsi" w:cstheme="majorHAnsi"/>
           <w:szCs w:val="20"/>
         </w:rPr>
-        <w:t>('API: ', API) AS 'API', count(BYTES) as 'BYTES TRAFEGADOS'</w:t>
+        <w:t>(</w:t>
+      </w:r>
+      <w:proofErr w:type="gramEnd"/>
+      <w:r>
+        <w:rPr>
+          <w:rFonts w:asciiTheme="majorHAnsi" w:hAnsiTheme="majorHAnsi" w:cstheme="majorHAnsi"/>
+          <w:szCs w:val="20"/>
+        </w:rPr>
+        <w:t>'API: ', API) AS 'API', count(BYTES) as 'BYTES TRAFEGADOS'</w:t>
       </w:r>
     </w:p>
     <w:p>
@@ -879,7 +971,6 @@
           <w:noProof/>
           <w:szCs w:val="20"/>
         </w:rPr>
-        <w:lastRenderedPageBreak/>
         <w:drawing>
           <wp:inline distT="0" distB="0" distL="0" distR="0" wp14:anchorId="78ED7A44" wp14:editId="4AC60519">
             <wp:extent cx="3137061" cy="1346269"/>
@@ -1541,7 +1632,7 @@
   <w:style w:type="paragraph" w:default="1" w:styleId="Normal">
     <w:name w:val="Normal"/>
     <w:qFormat/>
-    <w:rsid w:val="00F3263C"/>
+    <w:rsid w:val="00F217BA"/>
   </w:style>
   <w:style w:type="character" w:default="1" w:styleId="Fontepargpadro">
     <w:name w:val="Default Paragraph Font"/>

</xml_diff>